<commit_message>
Fix problem with plot.ly graphs
</commit_message>
<xml_diff>
--- a/doc/CDC survey_FINAL.docx
+++ b/doc/CDC survey_FINAL.docx
@@ -1,6 +1,7 @@
 
 <file path=word/document.xml><?xml version="1.0" encoding="utf-8"?>
-<w:document xmlns:wpc="http://schemas.microsoft.com/office/word/2010/wordprocessingCanvas" xmlns:mc="http://schemas.openxmlformats.org/markup-compatibility/2006" xmlns:o="urn:schemas-microsoft-com:office:office" xmlns:r="http://schemas.openxmlformats.org/officeDocument/2006/relationships" xmlns:m="http://schemas.openxmlformats.org/officeDocument/2006/math" xmlns:v="urn:schemas-microsoft-com:vml" xmlns:wp14="http://schemas.microsoft.com/office/word/2010/wordprocessingDrawing" xmlns:wp="http://schemas.openxmlformats.org/drawingml/2006/wordprocessingDrawing" xmlns:w10="urn:schemas-microsoft-com:office:word" xmlns:w="http://schemas.openxmlformats.org/wordprocessingml/2006/main" xmlns:w14="http://schemas.microsoft.com/office/word/2010/wordml" xmlns:w15="http://schemas.microsoft.com/office/word/2012/wordml" xmlns:wpg="http://schemas.microsoft.com/office/word/2010/wordprocessingGroup" xmlns:wpi="http://schemas.microsoft.com/office/word/2010/wordprocessingInk" xmlns:wne="http://schemas.microsoft.com/office/word/2006/wordml" xmlns:wps="http://schemas.microsoft.com/office/word/2010/wordprocessingShape" mc:Ignorable="w14 w15 wp14">
+<w:document xmlns:wpc="http://schemas.microsoft.com/office/word/2010/wordprocessingCanvas" xmlns:mo="http://schemas.microsoft.com/office/mac/office/2008/main" xmlns:mc="http://schemas.openxmlformats.org/markup-compatibility/2006" xmlns:mv="urn:schemas-microsoft-com:mac:vml" xmlns:o="urn:schemas-microsoft-com:office:office" xmlns:r="http://schemas.openxmlformats.org/officeDocument/2006/relationships" xmlns:m="http://schemas.openxmlformats.org/officeDocument/2006/math" xmlns:v="urn:schemas-microsoft-com:vml" xmlns:wp14="http://schemas.microsoft.com/office/word/2010/wordprocessingDrawing" xmlns:wp="http://schemas.openxmlformats.org/drawingml/2006/wordprocessingDrawing" xmlns:w10="urn:schemas-microsoft-com:office:word" xmlns:w="http://schemas.openxmlformats.org/wordprocessingml/2006/main" xmlns:w14="http://schemas.microsoft.com/office/word/2010/wordml" xmlns:w15="http://schemas.microsoft.com/office/word/2012/wordml" xmlns:wpg="http://schemas.microsoft.com/office/word/2010/wordprocessingGroup" xmlns:wpi="http://schemas.microsoft.com/office/word/2010/wordprocessingInk" xmlns:wne="http://schemas.microsoft.com/office/word/2006/wordml" xmlns:wps="http://schemas.microsoft.com/office/word/2010/wordprocessingShape" mc:Ignorable="w14 w15 wp14">
+  <w:background w:color="000000" w:themeColor="text1"/>
   <w:body>
     <w:p>
       <w:pPr>
@@ -165,7 +166,6 @@
         </w:rPr>
         <w:t xml:space="preserve">If </w:t>
       </w:r>
-      <w:proofErr w:type="gramStart"/>
       <w:r>
         <w:rPr>
           <w:i/>
@@ -176,14 +176,7 @@
         <w:rPr>
           <w:i/>
         </w:rPr>
-        <w:t>es</w:t>
-      </w:r>
-      <w:proofErr w:type="gramEnd"/>
-      <w:r>
-        <w:rPr>
-          <w:i/>
-        </w:rPr>
-        <w:t>,</w:t>
+        <w:t>es,</w:t>
       </w:r>
       <w:r>
         <w:rPr>
@@ -439,21 +432,7 @@
         <w:rPr>
           <w:i/>
         </w:rPr>
-        <w:t xml:space="preserve">If </w:t>
-      </w:r>
-      <w:proofErr w:type="gramStart"/>
-      <w:r>
-        <w:rPr>
-          <w:i/>
-        </w:rPr>
-        <w:t>Yes</w:t>
-      </w:r>
-      <w:proofErr w:type="gramEnd"/>
-      <w:r>
-        <w:rPr>
-          <w:i/>
-        </w:rPr>
-        <w:t xml:space="preserve">, go </w:t>
+        <w:t xml:space="preserve">If Yes, go </w:t>
       </w:r>
       <w:r>
         <w:rPr>
@@ -514,21 +493,12 @@
         </w:rPr>
         <w:t>(</w:t>
       </w:r>
-      <w:proofErr w:type="gramStart"/>
       <w:r>
         <w:rPr>
           <w:b w:val="0"/>
           <w:color w:val="auto"/>
         </w:rPr>
-        <w:t>youth</w:t>
-      </w:r>
-      <w:proofErr w:type="gramEnd"/>
-      <w:r>
-        <w:rPr>
-          <w:b w:val="0"/>
-          <w:color w:val="auto"/>
-        </w:rPr>
-        <w:t>)</w:t>
+        <w:t>youth)</w:t>
       </w:r>
     </w:p>
     <w:p>
@@ -597,21 +567,7 @@
         <w:rPr>
           <w:i/>
         </w:rPr>
-        <w:t>[</w:t>
-      </w:r>
-      <w:proofErr w:type="gramStart"/>
-      <w:r>
-        <w:rPr>
-          <w:i/>
-        </w:rPr>
-        <w:t>check</w:t>
-      </w:r>
-      <w:proofErr w:type="gramEnd"/>
-      <w:r>
-        <w:rPr>
-          <w:i/>
-        </w:rPr>
-        <w:t xml:space="preserve"> age quotas]</w:t>
+        <w:t>[check age quotas]</w:t>
       </w:r>
     </w:p>
     <w:p>
@@ -810,21 +766,7 @@
         <w:rPr>
           <w:i/>
         </w:rPr>
-        <w:t>[</w:t>
-      </w:r>
-      <w:proofErr w:type="gramStart"/>
-      <w:r>
-        <w:rPr>
-          <w:i/>
-        </w:rPr>
-        <w:t>check</w:t>
-      </w:r>
-      <w:proofErr w:type="gramEnd"/>
-      <w:r>
-        <w:rPr>
-          <w:i/>
-        </w:rPr>
-        <w:t xml:space="preserve"> </w:t>
+        <w:t xml:space="preserve">[check </w:t>
       </w:r>
       <w:r>
         <w:rPr>
@@ -886,21 +828,7 @@
         <w:rPr>
           <w:i/>
         </w:rPr>
-        <w:t>[</w:t>
-      </w:r>
-      <w:proofErr w:type="gramStart"/>
-      <w:r>
-        <w:rPr>
-          <w:i/>
-        </w:rPr>
-        <w:t>check</w:t>
-      </w:r>
-      <w:proofErr w:type="gramEnd"/>
-      <w:r>
-        <w:rPr>
-          <w:i/>
-        </w:rPr>
-        <w:t xml:space="preserve"> </w:t>
+        <w:t xml:space="preserve">[check </w:t>
       </w:r>
       <w:r>
         <w:rPr>
@@ -958,23 +886,7 @@
           <w:i/>
           <w:color w:val="943634" w:themeColor="accent2" w:themeShade="BF"/>
         </w:rPr>
-        <w:t xml:space="preserve">- </w:t>
-      </w:r>
-      <w:proofErr w:type="gramStart"/>
-      <w:r>
-        <w:rPr>
-          <w:i/>
-          <w:color w:val="943634" w:themeColor="accent2" w:themeShade="BF"/>
-        </w:rPr>
-        <w:t>skills</w:t>
-      </w:r>
-      <w:proofErr w:type="gramEnd"/>
-      <w:r>
-        <w:rPr>
-          <w:i/>
-          <w:color w:val="943634" w:themeColor="accent2" w:themeShade="BF"/>
-        </w:rPr>
-        <w:t>:</w:t>
+        <w:t>- skills:</w:t>
       </w:r>
       <w:r>
         <w:rPr>
@@ -998,17 +910,8 @@
           <w:i/>
           <w:color w:val="943634" w:themeColor="accent2" w:themeShade="BF"/>
         </w:rPr>
-        <w:t xml:space="preserve">- </w:t>
-      </w:r>
-      <w:proofErr w:type="gramStart"/>
-      <w:r>
-        <w:rPr>
-          <w:i/>
-          <w:color w:val="943634" w:themeColor="accent2" w:themeShade="BF"/>
-        </w:rPr>
-        <w:t>interests</w:t>
-      </w:r>
-      <w:proofErr w:type="gramEnd"/>
+        <w:t>- interests</w:t>
+      </w:r>
       <w:r>
         <w:rPr>
           <w:i/>
@@ -1038,23 +941,7 @@
           <w:i/>
           <w:color w:val="943634" w:themeColor="accent2" w:themeShade="BF"/>
         </w:rPr>
-        <w:t xml:space="preserve">- </w:t>
-      </w:r>
-      <w:proofErr w:type="gramStart"/>
-      <w:r>
-        <w:rPr>
-          <w:i/>
-          <w:color w:val="943634" w:themeColor="accent2" w:themeShade="BF"/>
-        </w:rPr>
-        <w:t>resilience</w:t>
-      </w:r>
-      <w:proofErr w:type="gramEnd"/>
-      <w:r>
-        <w:rPr>
-          <w:i/>
-          <w:color w:val="943634" w:themeColor="accent2" w:themeShade="BF"/>
-        </w:rPr>
-        <w:t>:</w:t>
+        <w:t>- resilience:</w:t>
       </w:r>
       <w:r>
         <w:rPr>
@@ -1078,23 +965,7 @@
           <w:i/>
           <w:color w:val="943634" w:themeColor="accent2" w:themeShade="BF"/>
         </w:rPr>
-        <w:t xml:space="preserve">- </w:t>
-      </w:r>
-      <w:proofErr w:type="gramStart"/>
-      <w:r>
-        <w:rPr>
-          <w:i/>
-          <w:color w:val="943634" w:themeColor="accent2" w:themeShade="BF"/>
-        </w:rPr>
-        <w:t>connectedness</w:t>
-      </w:r>
-      <w:proofErr w:type="gramEnd"/>
-      <w:r>
-        <w:rPr>
-          <w:i/>
-          <w:color w:val="943634" w:themeColor="accent2" w:themeShade="BF"/>
-        </w:rPr>
-        <w:t>:</w:t>
+        <w:t>- connectedness:</w:t>
       </w:r>
       <w:r>
         <w:rPr>
@@ -1279,6 +1150,9 @@
         <w:gridCol w:w="9360"/>
       </w:tblGrid>
       <w:tr>
+        <w:trPr>
+          <w:trHeight w:val="319"/>
+        </w:trPr>
         <w:tc>
           <w:tcPr>
             <w:tcW w:w="5000" w:type="pct"/>
@@ -3007,17 +2881,18 @@
         <w:gridCol w:w="9360"/>
       </w:tblGrid>
       <w:tr>
-        <w:tc>
-          <w:tcPr>
-            <w:tcW w:w="5000" w:type="pct"/>
-          </w:tcPr>
-          <w:p>
-            <w:pPr>
-              <w:pStyle w:val="Compact"/>
-              <w:spacing w:before="0" w:after="0"/>
-            </w:pPr>
-            <w:bookmarkStart w:id="10" w:name="_GoBack"/>
-            <w:bookmarkEnd w:id="10"/>
+        <w:trPr>
+          <w:trHeight w:val="305"/>
+        </w:trPr>
+        <w:tc>
+          <w:tcPr>
+            <w:tcW w:w="5000" w:type="pct"/>
+          </w:tcPr>
+          <w:p>
+            <w:pPr>
+              <w:pStyle w:val="Compact"/>
+              <w:spacing w:before="0" w:after="0"/>
+            </w:pPr>
             <w:r>
               <w:t>62: Look up general information on how to improve your health and fitness</w:t>
             </w:r>
@@ -3183,8 +3058,8 @@
       <w:pPr>
         <w:pStyle w:val="Heading4"/>
       </w:pPr>
-      <w:bookmarkStart w:id="11" w:name="thinking-about-your-online-activities-in"/>
-      <w:bookmarkEnd w:id="11"/>
+      <w:bookmarkStart w:id="10" w:name="thinking-about-your-online-activities-in"/>
+      <w:bookmarkEnd w:id="10"/>
       <w:r>
         <w:lastRenderedPageBreak/>
         <w:t>Thinking about your online activities in the past year, how much do you agree or disagree with the following statements? If you did not undertake the activity the question is about just answer Not Applicable (NA)</w:t>
@@ -3390,8 +3265,8 @@
       <w:pPr>
         <w:pStyle w:val="Heading4"/>
       </w:pPr>
-      <w:bookmarkStart w:id="12" w:name="thinking-about-the-reasons-you-might-use"/>
-      <w:bookmarkEnd w:id="12"/>
+      <w:bookmarkStart w:id="11" w:name="thinking-about-the-reasons-you-might-use"/>
+      <w:bookmarkEnd w:id="11"/>
       <w:r>
         <w:t>Thinking about the reasons you might use the Internet, please rate each of these activities in terms of importance to you and your life.</w:t>
       </w:r>
@@ -3579,6 +3454,9 @@
         </w:tc>
       </w:tr>
       <w:tr>
+        <w:trPr>
+          <w:trHeight w:val="291"/>
+        </w:trPr>
         <w:tc>
           <w:tcPr>
             <w:tcW w:w="0" w:type="auto"/>
@@ -3744,8 +3622,8 @@
       <w:pPr>
         <w:pStyle w:val="Heading2"/>
       </w:pPr>
-      <w:bookmarkStart w:id="13" w:name="resilience"/>
-      <w:bookmarkEnd w:id="13"/>
+      <w:bookmarkStart w:id="12" w:name="resilience"/>
+      <w:bookmarkEnd w:id="12"/>
       <w:r>
         <w:t>3. Resilience</w:t>
       </w:r>
@@ -3758,8 +3636,8 @@
           <w:color w:val="943634" w:themeColor="accent2" w:themeShade="BF"/>
         </w:rPr>
       </w:pPr>
-      <w:bookmarkStart w:id="14" w:name="the-following-questions-ask-you-a-series"/>
-      <w:bookmarkEnd w:id="14"/>
+      <w:bookmarkStart w:id="13" w:name="the-following-questions-ask-you-a-series"/>
+      <w:bookmarkEnd w:id="13"/>
       <w:r>
         <w:rPr>
           <w:i/>
@@ -3997,6 +3875,9 @@
         </w:tc>
       </w:tr>
       <w:tr>
+        <w:trPr>
+          <w:trHeight w:val="599"/>
+        </w:trPr>
         <w:tc>
           <w:tcPr>
             <w:tcW w:w="5000" w:type="pct"/>
@@ -4045,6 +3926,9 @@
         </w:tc>
       </w:tr>
       <w:tr>
+        <w:trPr>
+          <w:trHeight w:val="599"/>
+        </w:trPr>
         <w:tc>
           <w:tcPr>
             <w:tcW w:w="5000" w:type="pct"/>
@@ -4138,8 +4022,8 @@
         <w:pStyle w:val="BodyText"/>
         <w:spacing w:before="0" w:after="0"/>
       </w:pPr>
-      <w:bookmarkStart w:id="15" w:name="below-are-some-statements-about-potentia"/>
-      <w:bookmarkEnd w:id="15"/>
+      <w:bookmarkStart w:id="14" w:name="below-are-some-statements-about-potentia"/>
+      <w:bookmarkEnd w:id="14"/>
     </w:p>
     <w:p>
       <w:pPr>
@@ -4416,8 +4300,8 @@
         <w:pStyle w:val="BodyText"/>
         <w:spacing w:before="0" w:after="0"/>
       </w:pPr>
-      <w:bookmarkStart w:id="16" w:name="thinking-about-you-feel-when-you-engage-"/>
-      <w:bookmarkEnd w:id="16"/>
+      <w:bookmarkStart w:id="15" w:name="thinking-about-you-feel-when-you-engage-"/>
+      <w:bookmarkEnd w:id="15"/>
     </w:p>
     <w:p>
       <w:pPr>
@@ -4660,6 +4544,9 @@
         </w:tc>
       </w:tr>
       <w:tr>
+        <w:trPr>
+          <w:trHeight w:val="320"/>
+        </w:trPr>
         <w:tc>
           <w:tcPr>
             <w:tcW w:w="5000" w:type="pct"/>
@@ -4684,8 +4571,8 @@
       <w:pPr>
         <w:pStyle w:val="Heading2"/>
       </w:pPr>
-      <w:bookmarkStart w:id="17" w:name="connectedness"/>
-      <w:bookmarkEnd w:id="17"/>
+      <w:bookmarkStart w:id="16" w:name="connectedness"/>
+      <w:bookmarkEnd w:id="16"/>
       <w:r>
         <w:t>4. Connectedness</w:t>
       </w:r>
@@ -4698,8 +4585,8 @@
           <w:color w:val="943634" w:themeColor="accent2" w:themeShade="BF"/>
         </w:rPr>
       </w:pPr>
-      <w:bookmarkStart w:id="18" w:name="we-would-now-like-to-ask-about-the-digit"/>
-      <w:bookmarkEnd w:id="18"/>
+      <w:bookmarkStart w:id="17" w:name="we-would-now-like-to-ask-about-the-digit"/>
+      <w:bookmarkEnd w:id="17"/>
       <w:r>
         <w:rPr>
           <w:i/>
@@ -4742,8 +4629,8 @@
       <w:pPr>
         <w:pStyle w:val="Heading4"/>
       </w:pPr>
-      <w:bookmarkStart w:id="19" w:name="in-the-past-twelve-months-have-you"/>
-      <w:bookmarkEnd w:id="19"/>
+      <w:bookmarkStart w:id="18" w:name="in-the-past-twelve-months-have-you"/>
+      <w:bookmarkEnd w:id="18"/>
       <w:r>
         <w:t>In the past twelve months, have you:</w:t>
       </w:r>
@@ -5257,8 +5144,8 @@
       <w:pPr>
         <w:pStyle w:val="Heading4"/>
       </w:pPr>
-      <w:bookmarkStart w:id="20" w:name="in-the-past-twelve-months-have-you-1"/>
-      <w:bookmarkEnd w:id="20"/>
+      <w:bookmarkStart w:id="19" w:name="in-the-past-twelve-months-have-you-1"/>
+      <w:bookmarkEnd w:id="19"/>
       <w:r>
         <w:t>In the past twelve months, have you:</w:t>
       </w:r>
@@ -5798,8 +5685,8 @@
       <w:pPr>
         <w:pStyle w:val="Heading4"/>
       </w:pPr>
-      <w:bookmarkStart w:id="21" w:name="how-important-is-your-online-life-to-mai"/>
-      <w:bookmarkEnd w:id="21"/>
+      <w:bookmarkStart w:id="20" w:name="how-important-is-your-online-life-to-mai"/>
+      <w:bookmarkEnd w:id="20"/>
       <w:r>
         <w:t>How important is your online life to maintaining relationships with:</w:t>
       </w:r>
@@ -5967,6 +5854,8 @@
             <w:r>
               <w:t>Neighbours</w:t>
             </w:r>
+            <w:bookmarkStart w:id="21" w:name="_GoBack"/>
+            <w:bookmarkEnd w:id="21"/>
             <w:proofErr w:type="spellEnd"/>
           </w:p>
         </w:tc>
@@ -6566,15 +6455,7 @@
               <w:pStyle w:val="Compact"/>
             </w:pPr>
             <w:r>
-              <w:t xml:space="preserve">155: Technology is part of </w:t>
-            </w:r>
-            <w:proofErr w:type="spellStart"/>
-            <w:r>
-              <w:t>every day</w:t>
-            </w:r>
-            <w:proofErr w:type="spellEnd"/>
-            <w:r>
-              <w:t xml:space="preserve"> life and, despite the risks, I must learn to use it effectively.</w:t>
+              <w:t>155: Technology is part of every day life and, despite the risks, I must learn to use it effectively.</w:t>
             </w:r>
           </w:p>
         </w:tc>
@@ -8853,7 +8734,7 @@
 </file>
 
 <file path=word/endnotes.xml><?xml version="1.0" encoding="utf-8"?>
-<w:endnotes xmlns:wpc="http://schemas.microsoft.com/office/word/2010/wordprocessingCanvas" xmlns:mc="http://schemas.openxmlformats.org/markup-compatibility/2006" xmlns:o="urn:schemas-microsoft-com:office:office" xmlns:r="http://schemas.openxmlformats.org/officeDocument/2006/relationships" xmlns:m="http://schemas.openxmlformats.org/officeDocument/2006/math" xmlns:v="urn:schemas-microsoft-com:vml" xmlns:wp14="http://schemas.microsoft.com/office/word/2010/wordprocessingDrawing" xmlns:wp="http://schemas.openxmlformats.org/drawingml/2006/wordprocessingDrawing" xmlns:w10="urn:schemas-microsoft-com:office:word" xmlns:w="http://schemas.openxmlformats.org/wordprocessingml/2006/main" xmlns:w14="http://schemas.microsoft.com/office/word/2010/wordml" xmlns:w15="http://schemas.microsoft.com/office/word/2012/wordml" xmlns:wpg="http://schemas.microsoft.com/office/word/2010/wordprocessingGroup" xmlns:wpi="http://schemas.microsoft.com/office/word/2010/wordprocessingInk" xmlns:wne="http://schemas.microsoft.com/office/word/2006/wordml" xmlns:wps="http://schemas.microsoft.com/office/word/2010/wordprocessingShape" mc:Ignorable="w14 w15 wp14">
+<w:endnotes xmlns:wpc="http://schemas.microsoft.com/office/word/2010/wordprocessingCanvas" xmlns:mo="http://schemas.microsoft.com/office/mac/office/2008/main" xmlns:mc="http://schemas.openxmlformats.org/markup-compatibility/2006" xmlns:mv="urn:schemas-microsoft-com:mac:vml" xmlns:o="urn:schemas-microsoft-com:office:office" xmlns:r="http://schemas.openxmlformats.org/officeDocument/2006/relationships" xmlns:m="http://schemas.openxmlformats.org/officeDocument/2006/math" xmlns:v="urn:schemas-microsoft-com:vml" xmlns:wp14="http://schemas.microsoft.com/office/word/2010/wordprocessingDrawing" xmlns:wp="http://schemas.openxmlformats.org/drawingml/2006/wordprocessingDrawing" xmlns:w10="urn:schemas-microsoft-com:office:word" xmlns:w="http://schemas.openxmlformats.org/wordprocessingml/2006/main" xmlns:w14="http://schemas.microsoft.com/office/word/2010/wordml" xmlns:w15="http://schemas.microsoft.com/office/word/2012/wordml" xmlns:wpg="http://schemas.microsoft.com/office/word/2010/wordprocessingGroup" xmlns:wpi="http://schemas.microsoft.com/office/word/2010/wordprocessingInk" xmlns:wne="http://schemas.microsoft.com/office/word/2006/wordml" xmlns:wps="http://schemas.microsoft.com/office/word/2010/wordprocessingShape" mc:Ignorable="w14 w15 wp14">
   <w:endnote w:type="separator" w:id="-1">
     <w:p>
       <w:pPr>
@@ -8878,7 +8759,7 @@
 </file>
 
 <file path=word/footer1.xml><?xml version="1.0" encoding="utf-8"?>
-<w:ftr xmlns:wpc="http://schemas.microsoft.com/office/word/2010/wordprocessingCanvas" xmlns:mc="http://schemas.openxmlformats.org/markup-compatibility/2006" xmlns:o="urn:schemas-microsoft-com:office:office" xmlns:r="http://schemas.openxmlformats.org/officeDocument/2006/relationships" xmlns:m="http://schemas.openxmlformats.org/officeDocument/2006/math" xmlns:v="urn:schemas-microsoft-com:vml" xmlns:wp14="http://schemas.microsoft.com/office/word/2010/wordprocessingDrawing" xmlns:wp="http://schemas.openxmlformats.org/drawingml/2006/wordprocessingDrawing" xmlns:w10="urn:schemas-microsoft-com:office:word" xmlns:w="http://schemas.openxmlformats.org/wordprocessingml/2006/main" xmlns:w14="http://schemas.microsoft.com/office/word/2010/wordml" xmlns:w15="http://schemas.microsoft.com/office/word/2012/wordml" xmlns:wpg="http://schemas.microsoft.com/office/word/2010/wordprocessingGroup" xmlns:wpi="http://schemas.microsoft.com/office/word/2010/wordprocessingInk" xmlns:wne="http://schemas.microsoft.com/office/word/2006/wordml" xmlns:wps="http://schemas.microsoft.com/office/word/2010/wordprocessingShape" mc:Ignorable="w14 w15 wp14">
+<w:ftr xmlns:wpc="http://schemas.microsoft.com/office/word/2010/wordprocessingCanvas" xmlns:mo="http://schemas.microsoft.com/office/mac/office/2008/main" xmlns:mc="http://schemas.openxmlformats.org/markup-compatibility/2006" xmlns:mv="urn:schemas-microsoft-com:mac:vml" xmlns:o="urn:schemas-microsoft-com:office:office" xmlns:r="http://schemas.openxmlformats.org/officeDocument/2006/relationships" xmlns:m="http://schemas.openxmlformats.org/officeDocument/2006/math" xmlns:v="urn:schemas-microsoft-com:vml" xmlns:wp14="http://schemas.microsoft.com/office/word/2010/wordprocessingDrawing" xmlns:wp="http://schemas.openxmlformats.org/drawingml/2006/wordprocessingDrawing" xmlns:w10="urn:schemas-microsoft-com:office:word" xmlns:w="http://schemas.openxmlformats.org/wordprocessingml/2006/main" xmlns:w14="http://schemas.microsoft.com/office/word/2010/wordml" xmlns:w15="http://schemas.microsoft.com/office/word/2012/wordml" xmlns:wpg="http://schemas.microsoft.com/office/word/2010/wordprocessingGroup" xmlns:wpi="http://schemas.microsoft.com/office/word/2010/wordprocessingInk" xmlns:wne="http://schemas.microsoft.com/office/word/2006/wordml" xmlns:wps="http://schemas.microsoft.com/office/word/2010/wordprocessingShape" mc:Ignorable="w14 w15 wp14">
   <w:sdt>
     <w:sdtPr>
       <w:rPr>
@@ -8891,7 +8772,6 @@
         <w:docPartUnique/>
       </w:docPartObj>
     </w:sdtPr>
-    <w:sdtEndPr/>
     <w:sdtContent>
       <w:sdt>
         <w:sdtPr>
@@ -8905,7 +8785,6 @@
             <w:docPartUnique/>
           </w:docPartObj>
         </w:sdtPr>
-        <w:sdtEndPr/>
         <w:sdtContent>
           <w:p>
             <w:pPr>
@@ -8947,7 +8826,7 @@
                 <w:sz w:val="20"/>
                 <w:szCs w:val="20"/>
               </w:rPr>
-              <w:t>1</w:t>
+              <w:t>8</w:t>
             </w:r>
             <w:r>
               <w:rPr>
@@ -9019,7 +8898,7 @@
 </file>
 
 <file path=word/footnotes.xml><?xml version="1.0" encoding="utf-8"?>
-<w:footnotes xmlns:wpc="http://schemas.microsoft.com/office/word/2010/wordprocessingCanvas" xmlns:mc="http://schemas.openxmlformats.org/markup-compatibility/2006" xmlns:o="urn:schemas-microsoft-com:office:office" xmlns:r="http://schemas.openxmlformats.org/officeDocument/2006/relationships" xmlns:m="http://schemas.openxmlformats.org/officeDocument/2006/math" xmlns:v="urn:schemas-microsoft-com:vml" xmlns:wp14="http://schemas.microsoft.com/office/word/2010/wordprocessingDrawing" xmlns:wp="http://schemas.openxmlformats.org/drawingml/2006/wordprocessingDrawing" xmlns:w10="urn:schemas-microsoft-com:office:word" xmlns:w="http://schemas.openxmlformats.org/wordprocessingml/2006/main" xmlns:w14="http://schemas.microsoft.com/office/word/2010/wordml" xmlns:w15="http://schemas.microsoft.com/office/word/2012/wordml" xmlns:wpg="http://schemas.microsoft.com/office/word/2010/wordprocessingGroup" xmlns:wpi="http://schemas.microsoft.com/office/word/2010/wordprocessingInk" xmlns:wne="http://schemas.microsoft.com/office/word/2006/wordml" xmlns:wps="http://schemas.microsoft.com/office/word/2010/wordprocessingShape" mc:Ignorable="w14 w15 wp14">
+<w:footnotes xmlns:wpc="http://schemas.microsoft.com/office/word/2010/wordprocessingCanvas" xmlns:mo="http://schemas.microsoft.com/office/mac/office/2008/main" xmlns:mc="http://schemas.openxmlformats.org/markup-compatibility/2006" xmlns:mv="urn:schemas-microsoft-com:mac:vml" xmlns:o="urn:schemas-microsoft-com:office:office" xmlns:r="http://schemas.openxmlformats.org/officeDocument/2006/relationships" xmlns:m="http://schemas.openxmlformats.org/officeDocument/2006/math" xmlns:v="urn:schemas-microsoft-com:vml" xmlns:wp14="http://schemas.microsoft.com/office/word/2010/wordprocessingDrawing" xmlns:wp="http://schemas.openxmlformats.org/drawingml/2006/wordprocessingDrawing" xmlns:w10="urn:schemas-microsoft-com:office:word" xmlns:w="http://schemas.openxmlformats.org/wordprocessingml/2006/main" xmlns:w14="http://schemas.microsoft.com/office/word/2010/wordml" xmlns:w15="http://schemas.microsoft.com/office/word/2012/wordml" xmlns:wpg="http://schemas.microsoft.com/office/word/2010/wordprocessingGroup" xmlns:wpi="http://schemas.microsoft.com/office/word/2010/wordprocessingInk" xmlns:wne="http://schemas.microsoft.com/office/word/2006/wordml" xmlns:wps="http://schemas.microsoft.com/office/word/2010/wordprocessingShape" mc:Ignorable="w14 w15 wp14">
   <w:footnote w:type="separator" w:id="-1">
     <w:p>
       <w:r>
@@ -9038,8 +8917,8 @@
 </file>
 
 <file path=word/numbering.xml><?xml version="1.0" encoding="utf-8"?>
-<w:numbering xmlns:wpc="http://schemas.microsoft.com/office/word/2010/wordprocessingCanvas" xmlns:mc="http://schemas.openxmlformats.org/markup-compatibility/2006" xmlns:o="urn:schemas-microsoft-com:office:office" xmlns:r="http://schemas.openxmlformats.org/officeDocument/2006/relationships" xmlns:m="http://schemas.openxmlformats.org/officeDocument/2006/math" xmlns:v="urn:schemas-microsoft-com:vml" xmlns:wp14="http://schemas.microsoft.com/office/word/2010/wordprocessingDrawing" xmlns:wp="http://schemas.openxmlformats.org/drawingml/2006/wordprocessingDrawing" xmlns:w10="urn:schemas-microsoft-com:office:word" xmlns:w="http://schemas.openxmlformats.org/wordprocessingml/2006/main" xmlns:w14="http://schemas.microsoft.com/office/word/2010/wordml" xmlns:w15="http://schemas.microsoft.com/office/word/2012/wordml" xmlns:wpg="http://schemas.microsoft.com/office/word/2010/wordprocessingGroup" xmlns:wpi="http://schemas.microsoft.com/office/word/2010/wordprocessingInk" xmlns:wne="http://schemas.microsoft.com/office/word/2006/wordml" xmlns:wps="http://schemas.microsoft.com/office/word/2010/wordprocessingShape" mc:Ignorable="w14 w15 wp14">
-  <w:abstractNum w:abstractNumId="0" w15:restartNumberingAfterBreak="0">
+<w:numbering xmlns:wpc="http://schemas.microsoft.com/office/word/2010/wordprocessingCanvas" xmlns:mo="http://schemas.microsoft.com/office/mac/office/2008/main" xmlns:mc="http://schemas.openxmlformats.org/markup-compatibility/2006" xmlns:mv="urn:schemas-microsoft-com:mac:vml" xmlns:o="urn:schemas-microsoft-com:office:office" xmlns:r="http://schemas.openxmlformats.org/officeDocument/2006/relationships" xmlns:m="http://schemas.openxmlformats.org/officeDocument/2006/math" xmlns:v="urn:schemas-microsoft-com:vml" xmlns:wp14="http://schemas.microsoft.com/office/word/2010/wordprocessingDrawing" xmlns:wp="http://schemas.openxmlformats.org/drawingml/2006/wordprocessingDrawing" xmlns:w10="urn:schemas-microsoft-com:office:word" xmlns:w="http://schemas.openxmlformats.org/wordprocessingml/2006/main" xmlns:w14="http://schemas.microsoft.com/office/word/2010/wordml" xmlns:w15="http://schemas.microsoft.com/office/word/2012/wordml" xmlns:wpg="http://schemas.microsoft.com/office/word/2010/wordprocessingGroup" xmlns:wpi="http://schemas.microsoft.com/office/word/2010/wordprocessingInk" xmlns:wne="http://schemas.microsoft.com/office/word/2006/wordml" xmlns:wps="http://schemas.microsoft.com/office/word/2010/wordprocessingShape" mc:Ignorable="w14 w15 wp14">
+  <w:abstractNum w:abstractNumId="0">
     <w:nsid w:val="89649D3B"/>
     <w:multiLevelType w:val="multilevel"/>
     <w:tmpl w:val="DFDEF75C"/>
@@ -9131,7 +9010,7 @@
       <w:lvlJc w:val="left"/>
     </w:lvl>
   </w:abstractNum>
-  <w:abstractNum w:abstractNumId="1" w15:restartNumberingAfterBreak="0">
+  <w:abstractNum w:abstractNumId="1">
     <w:nsid w:val="973542EC"/>
     <w:multiLevelType w:val="multilevel"/>
     <w:tmpl w:val="E1DC4BD0"/>
@@ -9223,7 +9102,7 @@
       <w:lvlJc w:val="left"/>
     </w:lvl>
   </w:abstractNum>
-  <w:abstractNum w:abstractNumId="2" w15:restartNumberingAfterBreak="0">
+  <w:abstractNum w:abstractNumId="2">
     <w:nsid w:val="E17F69BA"/>
     <w:multiLevelType w:val="multilevel"/>
     <w:tmpl w:val="55FAC082"/>
@@ -9315,7 +9194,7 @@
       <w:lvlJc w:val="left"/>
     </w:lvl>
   </w:abstractNum>
-  <w:abstractNum w:abstractNumId="3" w15:restartNumberingAfterBreak="0">
+  <w:abstractNum w:abstractNumId="3">
     <w:nsid w:val="47F709F9"/>
     <w:multiLevelType w:val="hybridMultilevel"/>
     <w:tmpl w:val="73D4EDB6"/>
@@ -9454,7 +9333,7 @@
       </w:pPr>
     </w:pPrDefault>
   </w:docDefaults>
-  <w:latentStyles w:defLockedState="0" w:defUIPriority="0" w:defSemiHidden="0" w:defUnhideWhenUsed="0" w:defQFormat="0" w:count="371">
+  <w:latentStyles w:defLockedState="0" w:defUIPriority="0" w:defSemiHidden="0" w:defUnhideWhenUsed="0" w:defQFormat="0" w:count="380">
     <w:lsdException w:name="heading 4" w:uiPriority="9" w:qFormat="1"/>
     <w:lsdException w:name="heading 7" w:unhideWhenUsed="1"/>
     <w:lsdException w:name="heading 8" w:unhideWhenUsed="1"/>

</xml_diff>